<commit_message>
Removed more references to author names in files
</commit_message>
<xml_diff>
--- a/Shor's Algorithm/Shor's Algorithm Properties.docx
+++ b/Shor's Algorithm/Shor's Algorithm Properties.docx
@@ -12,7 +12,6 @@
           <w:lang w:val="en-US"/>
         </w:rPr>
       </w:pPr>
-      <w:commentRangeStart w:id="0"/>
       <w:r>
         <w:rPr>
           <w:b/>
@@ -22,13 +21,6 @@
           <w:lang w:val="en-US"/>
         </w:rPr>
         <w:t>Properties:</w:t>
-      </w:r>
-      <w:commentRangeEnd w:id="0"/>
-      <w:r>
-        <w:rPr>
-          <w:rStyle w:val="CommentReference"/>
-        </w:rPr>
-        <w:commentReference w:id="0"/>
       </w:r>
     </w:p>
     <w:p>
@@ -173,308 +165,6 @@
 </w:document>
 </file>
 
-<file path=word/comments.xml><?xml version="1.0" encoding="utf-8"?>
-<w:comments xmlns:wpc="http://schemas.microsoft.com/office/word/2010/wordprocessingCanvas" xmlns:cx="http://schemas.microsoft.com/office/drawing/2014/chartex" xmlns:cx1="http://schemas.microsoft.com/office/drawing/2015/9/8/chartex" xmlns:cx2="http://schemas.microsoft.com/office/drawing/2015/10/21/chartex" xmlns:cx3="http://schemas.microsoft.com/office/drawing/2016/5/9/chartex" xmlns:cx4="http://schemas.microsoft.com/office/drawing/2016/5/10/chartex" xmlns:cx5="http://schemas.microsoft.com/office/drawing/2016/5/11/chartex" xmlns:cx6="http://schemas.microsoft.com/office/drawing/2016/5/12/chartex" xmlns:cx7="http://schemas.microsoft.com/office/drawing/2016/5/13/chartex" xmlns:cx8="http://schemas.microsoft.com/office/drawing/2016/5/14/chartex" xmlns:mc="http://schemas.openxmlformats.org/markup-compatibility/2006" xmlns:aink="http://schemas.microsoft.com/office/drawing/2016/ink" xmlns:am3d="http://schemas.microsoft.com/office/drawing/2017/model3d" xmlns:o="urn:schemas-microsoft-com:office:office" xmlns:r="http://schemas.openxmlformats.org/officeDocument/2006/relationships" xmlns:m="http://schemas.openxmlformats.org/officeDocument/2006/math" xmlns:v="urn:schemas-microsoft-com:vml" xmlns:wp14="http://schemas.microsoft.com/office/word/2010/wordprocessingDrawing" xmlns:wp="http://schemas.openxmlformats.org/drawingml/2006/wordprocessingDrawing" xmlns:w10="urn:schemas-microsoft-com:office:word" xmlns:w="http://schemas.openxmlformats.org/wordprocessingml/2006/main" xmlns:w14="http://schemas.microsoft.com/office/word/2010/wordml" xmlns:w15="http://schemas.microsoft.com/office/word/2012/wordml" xmlns:w16cex="http://schemas.microsoft.com/office/word/2018/wordml/cex" xmlns:w16cid="http://schemas.microsoft.com/office/word/2016/wordml/cid" xmlns:w16="http://schemas.microsoft.com/office/word/2018/wordml" xmlns:w16sdtdh="http://schemas.microsoft.com/office/word/2020/wordml/sdtdatahash" xmlns:w16se="http://schemas.microsoft.com/office/word/2015/wordml/symex" xmlns:wpg="http://schemas.microsoft.com/office/word/2010/wordprocessingGroup" xmlns:wpi="http://schemas.microsoft.com/office/word/2010/wordprocessingInk" xmlns:wne="http://schemas.microsoft.com/office/word/2006/wordml" xmlns:wps="http://schemas.microsoft.com/office/word/2010/wordprocessingShape" mc:Ignorable="w14 w15 w16se w16cid w16 w16cex w16sdtdh wp14">
-  <w:comment w:id="0" w:author="Pontolillo, Gabriel J." w:date="2021-11-15T17:52:00Z" w:initials="PGJ">
-    <w:p>
-      <w:pPr>
-        <w:rPr>
-          <w:lang w:val="en-US"/>
-        </w:rPr>
-      </w:pPr>
-      <w:r>
-        <w:rPr>
-          <w:rStyle w:val="CommentReference"/>
-        </w:rPr>
-        <w:annotationRef/>
-      </w:r>
-      <w:proofErr w:type="gramStart"/>
-      <w:r>
-        <w:rPr>
-          <w:lang w:val="en-US"/>
-        </w:rPr>
-        <w:t>All of</w:t>
-      </w:r>
-      <w:proofErr w:type="gramEnd"/>
-      <w:r>
-        <w:rPr>
-          <w:lang w:val="en-US"/>
-        </w:rPr>
-        <w:t xml:space="preserve"> these properties were removed because they used knowledge of the circuit – I think this is not the correct way to go about this…</w:t>
-      </w:r>
-    </w:p>
-    <w:p>
-      <w:pPr>
-        <w:rPr>
-          <w:lang w:val="en-US"/>
-        </w:rPr>
-      </w:pPr>
-    </w:p>
-    <w:p>
-      <w:pPr>
-        <w:rPr>
-          <w:lang w:val="en-US"/>
-        </w:rPr>
-      </w:pPr>
-      <w:r>
-        <w:rPr>
-          <w:lang w:val="en-US"/>
-        </w:rPr>
-        <w:t xml:space="preserve">The mutation testing </w:t>
-      </w:r>
-      <w:proofErr w:type="gramStart"/>
-      <w:r>
-        <w:rPr>
-          <w:lang w:val="en-US"/>
-        </w:rPr>
-        <w:t>perform</w:t>
-      </w:r>
-      <w:proofErr w:type="gramEnd"/>
-      <w:r>
-        <w:rPr>
-          <w:lang w:val="en-US"/>
-        </w:rPr>
-        <w:t xml:space="preserve"> comparably anyway even with the removal of the properties.</w:t>
-      </w:r>
-    </w:p>
-    <w:p>
-      <w:pPr>
-        <w:rPr>
-          <w:lang w:val="en-US"/>
-        </w:rPr>
-      </w:pPr>
-    </w:p>
-    <w:p>
-      <w:pPr>
-        <w:rPr>
-          <w:lang w:val="en-US"/>
-        </w:rPr>
-      </w:pPr>
-      <w:r>
-        <w:rPr>
-          <w:lang w:val="en-US"/>
-        </w:rPr>
-        <w:t>Postconditions:</w:t>
-      </w:r>
-    </w:p>
-    <w:p>
-      <w:pPr>
-        <w:pStyle w:val="ListParagraph"/>
-        <w:numPr>
-          <w:ilvl w:val="0"/>
-          <w:numId w:val="1"/>
-        </w:numPr>
-        <w:rPr>
-          <w:lang w:val="en-US"/>
-        </w:rPr>
-      </w:pPr>
-      <w:r>
-        <w:rPr>
-          <w:lang w:val="en-US"/>
-        </w:rPr>
-        <w:t xml:space="preserve">Checks that the c_amod15 function generates a circuit that contains </w:t>
-      </w:r>
-      <w:proofErr w:type="spellStart"/>
-      <w:r>
-        <w:rPr>
-          <w:lang w:val="en-US"/>
-        </w:rPr>
-        <w:t>CSwap</w:t>
-      </w:r>
-      <w:proofErr w:type="spellEnd"/>
-      <w:r>
-        <w:rPr>
-          <w:lang w:val="en-US"/>
-        </w:rPr>
-        <w:t>, CCX, and CX gates</w:t>
-      </w:r>
-    </w:p>
-    <w:p>
-      <w:pPr>
-        <w:pStyle w:val="ListParagraph"/>
-        <w:numPr>
-          <w:ilvl w:val="0"/>
-          <w:numId w:val="1"/>
-        </w:numPr>
-        <w:rPr>
-          <w:lang w:val="en-US"/>
-        </w:rPr>
-      </w:pPr>
-      <w:r>
-        <w:rPr>
-          <w:lang w:val="en-US"/>
-        </w:rPr>
-        <w:t xml:space="preserve">Checks that the </w:t>
-      </w:r>
-      <w:proofErr w:type="spellStart"/>
-      <w:r>
-        <w:rPr>
-          <w:lang w:val="en-US"/>
-        </w:rPr>
-        <w:t>qft_dagger</w:t>
-      </w:r>
-      <w:proofErr w:type="spellEnd"/>
-      <w:r>
-        <w:rPr>
-          <w:lang w:val="en-US"/>
-        </w:rPr>
-        <w:t xml:space="preserve"> function generates a circuit that contains H, Swap, and </w:t>
-      </w:r>
-      <w:proofErr w:type="spellStart"/>
-      <w:r>
-        <w:rPr>
-          <w:lang w:val="en-US"/>
-        </w:rPr>
-        <w:t>Cphase</w:t>
-      </w:r>
-      <w:proofErr w:type="spellEnd"/>
-      <w:r>
-        <w:rPr>
-          <w:lang w:val="en-US"/>
-        </w:rPr>
-        <w:t xml:space="preserve"> gates</w:t>
-      </w:r>
-    </w:p>
-    <w:p>
-      <w:pPr>
-        <w:rPr>
-          <w:lang w:val="en-US"/>
-        </w:rPr>
-      </w:pPr>
-      <w:r>
-        <w:rPr>
-          <w:lang w:val="en-US"/>
-        </w:rPr>
-        <w:t>Metamorphic properties”</w:t>
-      </w:r>
-    </w:p>
-    <w:p>
-      <w:pPr>
-        <w:pStyle w:val="ListParagraph"/>
-        <w:numPr>
-          <w:ilvl w:val="0"/>
-          <w:numId w:val="2"/>
-        </w:numPr>
-        <w:rPr>
-          <w:lang w:val="en-US"/>
-        </w:rPr>
-      </w:pPr>
-      <w:r>
-        <w:rPr>
-          <w:lang w:val="en-US"/>
-        </w:rPr>
-        <w:t>Checks that a longer circuit is generated if we use a larger power to generate the modular exponentiation circuit</w:t>
-      </w:r>
-    </w:p>
-    <w:p>
-      <w:pPr>
-        <w:pStyle w:val="ListParagraph"/>
-        <w:numPr>
-          <w:ilvl w:val="0"/>
-          <w:numId w:val="2"/>
-        </w:numPr>
-        <w:rPr>
-          <w:lang w:val="en-US"/>
-        </w:rPr>
-      </w:pPr>
-      <w:r>
-        <w:rPr>
-          <w:lang w:val="en-US"/>
-        </w:rPr>
-        <w:t>Checks that an equal length circuit is generated if we use a, equal power to generate the modular exponentiation circuit</w:t>
-      </w:r>
-    </w:p>
-    <w:p>
-      <w:pPr>
-        <w:pStyle w:val="ListParagraph"/>
-        <w:numPr>
-          <w:ilvl w:val="0"/>
-          <w:numId w:val="2"/>
-        </w:numPr>
-        <w:rPr>
-          <w:lang w:val="en-US"/>
-        </w:rPr>
-      </w:pPr>
-      <w:r>
-        <w:rPr>
-          <w:lang w:val="en-US"/>
-        </w:rPr>
-        <w:t xml:space="preserve">Checks that a longer circuit is generated if we use a larger power to generate the </w:t>
-      </w:r>
-      <w:proofErr w:type="spellStart"/>
-      <w:r>
-        <w:rPr>
-          <w:lang w:val="en-US"/>
-        </w:rPr>
-        <w:t>qft</w:t>
-      </w:r>
-      <w:proofErr w:type="spellEnd"/>
-      <w:r>
-        <w:rPr>
-          <w:lang w:val="en-US"/>
-        </w:rPr>
-        <w:t xml:space="preserve"> dagger circuit</w:t>
-      </w:r>
-    </w:p>
-    <w:p>
-      <w:pPr>
-        <w:pStyle w:val="ListParagraph"/>
-        <w:numPr>
-          <w:ilvl w:val="0"/>
-          <w:numId w:val="2"/>
-        </w:numPr>
-        <w:rPr>
-          <w:lang w:val="en-US"/>
-        </w:rPr>
-      </w:pPr>
-      <w:r>
-        <w:rPr>
-          <w:lang w:val="en-US"/>
-        </w:rPr>
-        <w:t xml:space="preserve">Checks that an equal length circuit is generated if we use a, equal power to generate the </w:t>
-      </w:r>
-      <w:proofErr w:type="spellStart"/>
-      <w:r>
-        <w:rPr>
-          <w:lang w:val="en-US"/>
-        </w:rPr>
-        <w:t>qft</w:t>
-      </w:r>
-      <w:proofErr w:type="spellEnd"/>
-      <w:r>
-        <w:rPr>
-          <w:lang w:val="en-US"/>
-        </w:rPr>
-        <w:t xml:space="preserve"> dagger circuit</w:t>
-      </w:r>
-    </w:p>
-    <w:p>
-      <w:pPr>
-        <w:pStyle w:val="CommentText"/>
-      </w:pPr>
-    </w:p>
-  </w:comment>
-</w:comments>
-</file>
-
-<file path=word/commentsExtended.xml><?xml version="1.0" encoding="utf-8"?>
-<w15:commentsEx xmlns:wpc="http://schemas.microsoft.com/office/word/2010/wordprocessingCanvas" xmlns:cx="http://schemas.microsoft.com/office/drawing/2014/chartex" xmlns:cx1="http://schemas.microsoft.com/office/drawing/2015/9/8/chartex" xmlns:cx2="http://schemas.microsoft.com/office/drawing/2015/10/21/chartex" xmlns:cx3="http://schemas.microsoft.com/office/drawing/2016/5/9/chartex" xmlns:cx4="http://schemas.microsoft.com/office/drawing/2016/5/10/chartex" xmlns:cx5="http://schemas.microsoft.com/office/drawing/2016/5/11/chartex" xmlns:cx6="http://schemas.microsoft.com/office/drawing/2016/5/12/chartex" xmlns:cx7="http://schemas.microsoft.com/office/drawing/2016/5/13/chartex" xmlns:cx8="http://schemas.microsoft.com/office/drawing/2016/5/14/chartex" xmlns:mc="http://schemas.openxmlformats.org/markup-compatibility/2006" xmlns:aink="http://schemas.microsoft.com/office/drawing/2016/ink" xmlns:am3d="http://schemas.microsoft.com/office/drawing/2017/model3d" xmlns:o="urn:schemas-microsoft-com:office:office" xmlns:r="http://schemas.openxmlformats.org/officeDocument/2006/relationships" xmlns:m="http://schemas.openxmlformats.org/officeDocument/2006/math" xmlns:v="urn:schemas-microsoft-com:vml" xmlns:wp14="http://schemas.microsoft.com/office/word/2010/wordprocessingDrawing" xmlns:wp="http://schemas.openxmlformats.org/drawingml/2006/wordprocessingDrawing" xmlns:w10="urn:schemas-microsoft-com:office:word" xmlns:w="http://schemas.openxmlformats.org/wordprocessingml/2006/main" xmlns:w14="http://schemas.microsoft.com/office/word/2010/wordml" xmlns:w15="http://schemas.microsoft.com/office/word/2012/wordml" xmlns:w16cex="http://schemas.microsoft.com/office/word/2018/wordml/cex" xmlns:w16cid="http://schemas.microsoft.com/office/word/2016/wordml/cid" xmlns:w16="http://schemas.microsoft.com/office/word/2018/wordml" xmlns:w16sdtdh="http://schemas.microsoft.com/office/word/2020/wordml/sdtdatahash" xmlns:w16se="http://schemas.microsoft.com/office/word/2015/wordml/symex" xmlns:wpg="http://schemas.microsoft.com/office/word/2010/wordprocessingGroup" xmlns:wpi="http://schemas.microsoft.com/office/word/2010/wordprocessingInk" xmlns:wne="http://schemas.microsoft.com/office/word/2006/wordml" xmlns:wps="http://schemas.microsoft.com/office/word/2010/wordprocessingShape" mc:Ignorable="w14 w15 w16se w16cid w16 w16cex w16sdtdh wp14">
-  <w15:commentEx w15:paraId="768DEB12" w15:done="0"/>
-</w15:commentsEx>
-</file>
-
-<file path=word/commentsExtensible.xml><?xml version="1.0" encoding="utf-8"?>
-<w16cex:commentsExtensible xmlns:wpc="http://schemas.microsoft.com/office/word/2010/wordprocessingCanvas" xmlns:cx="http://schemas.microsoft.com/office/drawing/2014/chartex" xmlns:cx1="http://schemas.microsoft.com/office/drawing/2015/9/8/chartex" xmlns:cx2="http://schemas.microsoft.com/office/drawing/2015/10/21/chartex" xmlns:cx3="http://schemas.microsoft.com/office/drawing/2016/5/9/chartex" xmlns:cx4="http://schemas.microsoft.com/office/drawing/2016/5/10/chartex" xmlns:cx5="http://schemas.microsoft.com/office/drawing/2016/5/11/chartex" xmlns:cx6="http://schemas.microsoft.com/office/drawing/2016/5/12/chartex" xmlns:cx7="http://schemas.microsoft.com/office/drawing/2016/5/13/chartex" xmlns:cx8="http://schemas.microsoft.com/office/drawing/2016/5/14/chartex" xmlns:mc="http://schemas.openxmlformats.org/markup-compatibility/2006" xmlns:aink="http://schemas.microsoft.com/office/drawing/2016/ink" xmlns:am3d="http://schemas.microsoft.com/office/drawing/2017/model3d" xmlns:o="urn:schemas-microsoft-com:office:office" xmlns:r="http://schemas.openxmlformats.org/officeDocument/2006/relationships" xmlns:m="http://schemas.openxmlformats.org/officeDocument/2006/math" xmlns:v="urn:schemas-microsoft-com:vml" xmlns:wp14="http://schemas.microsoft.com/office/word/2010/wordprocessingDrawing" xmlns:wp="http://schemas.openxmlformats.org/drawingml/2006/wordprocessingDrawing" xmlns:w10="urn:schemas-microsoft-com:office:word" xmlns:w="http://schemas.openxmlformats.org/wordprocessingml/2006/main" xmlns:w14="http://schemas.microsoft.com/office/word/2010/wordml" xmlns:w15="http://schemas.microsoft.com/office/word/2012/wordml" xmlns:w16cex="http://schemas.microsoft.com/office/word/2018/wordml/cex" xmlns:w16cid="http://schemas.microsoft.com/office/word/2016/wordml/cid" xmlns:w16="http://schemas.microsoft.com/office/word/2018/wordml" xmlns:w16sdtdh="http://schemas.microsoft.com/office/word/2020/wordml/sdtdatahash" xmlns:w16se="http://schemas.microsoft.com/office/word/2015/wordml/symex" xmlns:wpg="http://schemas.microsoft.com/office/word/2010/wordprocessingGroup" xmlns:wpi="http://schemas.microsoft.com/office/word/2010/wordprocessingInk" xmlns:wne="http://schemas.microsoft.com/office/word/2006/wordml" xmlns:wps="http://schemas.microsoft.com/office/word/2010/wordprocessingShape" mc:Ignorable="w14 w15 w16se w16cid w16 w16cex w16sdtdh wp14">
-  <w16cex:commentExtensible w16cex:durableId="253D1CC4" w16cex:dateUtc="2021-11-15T17:52:00Z"/>
-</w16cex:commentsExtensible>
-</file>
-
-<file path=word/commentsIds.xml><?xml version="1.0" encoding="utf-8"?>
-<w16cid:commentsIds xmlns:wpc="http://schemas.microsoft.com/office/word/2010/wordprocessingCanvas" xmlns:cx="http://schemas.microsoft.com/office/drawing/2014/chartex" xmlns:cx1="http://schemas.microsoft.com/office/drawing/2015/9/8/chartex" xmlns:cx2="http://schemas.microsoft.com/office/drawing/2015/10/21/chartex" xmlns:cx3="http://schemas.microsoft.com/office/drawing/2016/5/9/chartex" xmlns:cx4="http://schemas.microsoft.com/office/drawing/2016/5/10/chartex" xmlns:cx5="http://schemas.microsoft.com/office/drawing/2016/5/11/chartex" xmlns:cx6="http://schemas.microsoft.com/office/drawing/2016/5/12/chartex" xmlns:cx7="http://schemas.microsoft.com/office/drawing/2016/5/13/chartex" xmlns:cx8="http://schemas.microsoft.com/office/drawing/2016/5/14/chartex" xmlns:mc="http://schemas.openxmlformats.org/markup-compatibility/2006" xmlns:aink="http://schemas.microsoft.com/office/drawing/2016/ink" xmlns:am3d="http://schemas.microsoft.com/office/drawing/2017/model3d" xmlns:o="urn:schemas-microsoft-com:office:office" xmlns:r="http://schemas.openxmlformats.org/officeDocument/2006/relationships" xmlns:m="http://schemas.openxmlformats.org/officeDocument/2006/math" xmlns:v="urn:schemas-microsoft-com:vml" xmlns:wp14="http://schemas.microsoft.com/office/word/2010/wordprocessingDrawing" xmlns:wp="http://schemas.openxmlformats.org/drawingml/2006/wordprocessingDrawing" xmlns:w10="urn:schemas-microsoft-com:office:word" xmlns:w="http://schemas.openxmlformats.org/wordprocessingml/2006/main" xmlns:w14="http://schemas.microsoft.com/office/word/2010/wordml" xmlns:w15="http://schemas.microsoft.com/office/word/2012/wordml" xmlns:w16cex="http://schemas.microsoft.com/office/word/2018/wordml/cex" xmlns:w16cid="http://schemas.microsoft.com/office/word/2016/wordml/cid" xmlns:w16="http://schemas.microsoft.com/office/word/2018/wordml" xmlns:w16sdtdh="http://schemas.microsoft.com/office/word/2020/wordml/sdtdatahash" xmlns:w16se="http://schemas.microsoft.com/office/word/2015/wordml/symex" xmlns:wpg="http://schemas.microsoft.com/office/word/2010/wordprocessingGroup" xmlns:wpi="http://schemas.microsoft.com/office/word/2010/wordprocessingInk" xmlns:wne="http://schemas.microsoft.com/office/word/2006/wordml" xmlns:wps="http://schemas.microsoft.com/office/word/2010/wordprocessingShape" mc:Ignorable="w14 w15 w16se w16cid w16 w16cex w16sdtdh wp14">
-  <w16cid:commentId w16cid:paraId="768DEB12" w16cid:durableId="253D1CC4"/>
-</w16cid:commentsIds>
-</file>
-
 <file path=word/numbering.xml><?xml version="1.0" encoding="utf-8"?>
 <w:numbering xmlns:wpc="http://schemas.microsoft.com/office/word/2010/wordprocessingCanvas" xmlns:cx="http://schemas.microsoft.com/office/drawing/2014/chartex" xmlns:cx1="http://schemas.microsoft.com/office/drawing/2015/9/8/chartex" xmlns:cx2="http://schemas.microsoft.com/office/drawing/2015/10/21/chartex" xmlns:cx3="http://schemas.microsoft.com/office/drawing/2016/5/9/chartex" xmlns:cx4="http://schemas.microsoft.com/office/drawing/2016/5/10/chartex" xmlns:cx5="http://schemas.microsoft.com/office/drawing/2016/5/11/chartex" xmlns:cx6="http://schemas.microsoft.com/office/drawing/2016/5/12/chartex" xmlns:cx7="http://schemas.microsoft.com/office/drawing/2016/5/13/chartex" xmlns:cx8="http://schemas.microsoft.com/office/drawing/2016/5/14/chartex" xmlns:mc="http://schemas.openxmlformats.org/markup-compatibility/2006" xmlns:aink="http://schemas.microsoft.com/office/drawing/2016/ink" xmlns:am3d="http://schemas.microsoft.com/office/drawing/2017/model3d" xmlns:o="urn:schemas-microsoft-com:office:office" xmlns:r="http://schemas.openxmlformats.org/officeDocument/2006/relationships" xmlns:m="http://schemas.openxmlformats.org/officeDocument/2006/math" xmlns:v="urn:schemas-microsoft-com:vml" xmlns:wp14="http://schemas.microsoft.com/office/word/2010/wordprocessingDrawing" xmlns:wp="http://schemas.openxmlformats.org/drawingml/2006/wordprocessingDrawing" xmlns:w10="urn:schemas-microsoft-com:office:word" xmlns:w="http://schemas.openxmlformats.org/wordprocessingml/2006/main" xmlns:w14="http://schemas.microsoft.com/office/word/2010/wordml" xmlns:w15="http://schemas.microsoft.com/office/word/2012/wordml" xmlns:w16cex="http://schemas.microsoft.com/office/word/2018/wordml/cex" xmlns:w16cid="http://schemas.microsoft.com/office/word/2016/wordml/cid" xmlns:w16="http://schemas.microsoft.com/office/word/2018/wordml" xmlns:w16sdtdh="http://schemas.microsoft.com/office/word/2020/wordml/sdtdatahash" xmlns:w16se="http://schemas.microsoft.com/office/word/2015/wordml/symex" xmlns:wpg="http://schemas.microsoft.com/office/word/2010/wordprocessingGroup" xmlns:wpi="http://schemas.microsoft.com/office/word/2010/wordprocessingInk" xmlns:wne="http://schemas.microsoft.com/office/word/2006/wordml" xmlns:wps="http://schemas.microsoft.com/office/word/2010/wordprocessingShape" mc:Ignorable="w14 w15 w16se w16cid w16 w16cex w16sdtdh wp14">
   <w:abstractNum w:abstractNumId="0" w15:restartNumberingAfterBreak="0">
@@ -826,14 +516,6 @@
     <w:abstractNumId w:val="2"/>
   </w:num>
 </w:numbering>
-</file>
-
-<file path=word/people.xml><?xml version="1.0" encoding="utf-8"?>
-<w15:people xmlns:wpc="http://schemas.microsoft.com/office/word/2010/wordprocessingCanvas" xmlns:cx="http://schemas.microsoft.com/office/drawing/2014/chartex" xmlns:cx1="http://schemas.microsoft.com/office/drawing/2015/9/8/chartex" xmlns:cx2="http://schemas.microsoft.com/office/drawing/2015/10/21/chartex" xmlns:cx3="http://schemas.microsoft.com/office/drawing/2016/5/9/chartex" xmlns:cx4="http://schemas.microsoft.com/office/drawing/2016/5/10/chartex" xmlns:cx5="http://schemas.microsoft.com/office/drawing/2016/5/11/chartex" xmlns:cx6="http://schemas.microsoft.com/office/drawing/2016/5/12/chartex" xmlns:cx7="http://schemas.microsoft.com/office/drawing/2016/5/13/chartex" xmlns:cx8="http://schemas.microsoft.com/office/drawing/2016/5/14/chartex" xmlns:mc="http://schemas.openxmlformats.org/markup-compatibility/2006" xmlns:aink="http://schemas.microsoft.com/office/drawing/2016/ink" xmlns:am3d="http://schemas.microsoft.com/office/drawing/2017/model3d" xmlns:o="urn:schemas-microsoft-com:office:office" xmlns:r="http://schemas.openxmlformats.org/officeDocument/2006/relationships" xmlns:m="http://schemas.openxmlformats.org/officeDocument/2006/math" xmlns:v="urn:schemas-microsoft-com:vml" xmlns:wp14="http://schemas.microsoft.com/office/word/2010/wordprocessingDrawing" xmlns:wp="http://schemas.openxmlformats.org/drawingml/2006/wordprocessingDrawing" xmlns:w10="urn:schemas-microsoft-com:office:word" xmlns:w="http://schemas.openxmlformats.org/wordprocessingml/2006/main" xmlns:w14="http://schemas.microsoft.com/office/word/2010/wordml" xmlns:w15="http://schemas.microsoft.com/office/word/2012/wordml" xmlns:w16cex="http://schemas.microsoft.com/office/word/2018/wordml/cex" xmlns:w16cid="http://schemas.microsoft.com/office/word/2016/wordml/cid" xmlns:w16="http://schemas.microsoft.com/office/word/2018/wordml" xmlns:w16sdtdh="http://schemas.microsoft.com/office/word/2020/wordml/sdtdatahash" xmlns:w16se="http://schemas.microsoft.com/office/word/2015/wordml/symex" xmlns:wpg="http://schemas.microsoft.com/office/word/2010/wordprocessingGroup" xmlns:wpi="http://schemas.microsoft.com/office/word/2010/wordprocessingInk" xmlns:wne="http://schemas.microsoft.com/office/word/2006/wordml" xmlns:wps="http://schemas.microsoft.com/office/word/2010/wordprocessingShape" mc:Ignorable="w14 w15 w16se w16cid w16 w16cex w16sdtdh wp14">
-  <w15:person w15:author="Pontolillo, Gabriel J.">
-    <w15:presenceInfo w15:providerId="AD" w15:userId="S::gjp13@student.le.ac.uk::c6cbac02-4bb1-4cfc-85cc-5d4334c01c9e"/>
-  </w15:person>
-</w15:people>
 </file>
 
 <file path=word/styles.xml><?xml version="1.0" encoding="utf-8"?>
@@ -959,6 +641,7 @@
     <w:lsdException w:name="HTML Sample" w:semiHidden="1" w:unhideWhenUsed="1"/>
     <w:lsdException w:name="HTML Typewriter" w:semiHidden="1" w:unhideWhenUsed="1"/>
     <w:lsdException w:name="HTML Variable" w:semiHidden="1" w:unhideWhenUsed="1"/>
+    <w:lsdException w:name="Normal Table" w:semiHidden="1" w:unhideWhenUsed="1"/>
     <w:lsdException w:name="annotation subject" w:semiHidden="1" w:unhideWhenUsed="1"/>
     <w:lsdException w:name="No List" w:semiHidden="1" w:unhideWhenUsed="1"/>
     <w:lsdException w:name="Outline List 1" w:semiHidden="1" w:unhideWhenUsed="1"/>
@@ -1005,8 +688,10 @@
     <w:lsdException w:name="Table Subtle 2" w:semiHidden="1" w:unhideWhenUsed="1"/>
     <w:lsdException w:name="Table Web 1" w:semiHidden="1" w:unhideWhenUsed="1"/>
     <w:lsdException w:name="Table Web 2" w:semiHidden="1" w:unhideWhenUsed="1"/>
+    <w:lsdException w:name="Table Web 3" w:semiHidden="1" w:unhideWhenUsed="1"/>
     <w:lsdException w:name="Balloon Text" w:semiHidden="1" w:unhideWhenUsed="1"/>
     <w:lsdException w:name="Table Grid" w:uiPriority="39"/>
+    <w:lsdException w:name="Table Theme" w:semiHidden="1" w:unhideWhenUsed="1"/>
     <w:lsdException w:name="Placeholder Text" w:semiHidden="1"/>
     <w:lsdException w:name="No Spacing" w:uiPriority="1" w:qFormat="1"/>
     <w:lsdException w:name="Light Shading" w:uiPriority="60"/>

</xml_diff>